<commit_message>
FIN: i don't give a shit
</commit_message>
<xml_diff>
--- a/reports/YakubaLab04.docx
+++ b/reports/YakubaLab04.docx
@@ -443,7 +443,6 @@
           <w:sz w:val="28"/>
           <w:szCs w:val="28"/>
           <w:u w:val="single"/>
-          <w:lang w:val="en-US"/>
         </w:rPr>
         <w:t>4</w:t>
       </w:r>
@@ -2311,6 +2310,7 @@
           <w:szCs w:val="21"/>
           <w:lang w:val="en-US" w:eastAsia="ru-RU"/>
         </w:rPr>
+        <w:lastRenderedPageBreak/>
         <w:t>    </w:t>
       </w:r>
       <w:r>
@@ -5835,6 +5835,7 @@
           <w:szCs w:val="21"/>
           <w:lang w:val="en-US" w:eastAsia="ru-RU"/>
         </w:rPr>
+        <w:lastRenderedPageBreak/>
         <w:t>        </w:t>
       </w:r>
       <w:r>
@@ -9288,6 +9289,7 @@
           <w:szCs w:val="21"/>
           <w:lang w:val="en-US" w:eastAsia="ru-RU"/>
         </w:rPr>
+        <w:lastRenderedPageBreak/>
         <w:t>    </w:t>
       </w:r>
       <w:r>
@@ -12854,6 +12856,7 @@
           <w:szCs w:val="21"/>
           <w:lang w:val="en-US" w:eastAsia="ru-RU"/>
         </w:rPr>
+        <w:lastRenderedPageBreak/>
         <w:t>        {</w:t>
       </w:r>
     </w:p>
@@ -16046,6 +16049,7 @@
           <w:szCs w:val="21"/>
           <w:lang w:val="en-US" w:eastAsia="ru-RU"/>
         </w:rPr>
+        <w:lastRenderedPageBreak/>
         <w:t>    </w:t>
       </w:r>
       <w:proofErr w:type="spellStart"/>
@@ -20004,6 +20008,7 @@
           <w:szCs w:val="21"/>
           <w:lang w:val="en-US" w:eastAsia="ru-RU"/>
         </w:rPr>
+        <w:lastRenderedPageBreak/>
         <w:t>    </w:t>
       </w:r>
       <w:r>
@@ -27370,6 +27375,7 @@
           <w:szCs w:val="21"/>
           <w:lang w:val="en-US" w:eastAsia="ru-RU"/>
         </w:rPr>
+        <w:lastRenderedPageBreak/>
         <w:t>    </w:t>
       </w:r>
       <w:r>
@@ -31050,6 +31056,7 @@
           <w:szCs w:val="21"/>
           <w:lang w:val="en-US" w:eastAsia="ru-RU"/>
         </w:rPr>
+        <w:lastRenderedPageBreak/>
         <w:t>function</w:t>
       </w:r>
       <w:r>
@@ -31632,6 +31639,9 @@
     </w:p>
     <w:p>
       <w:r>
+        <w:rPr>
+          <w:noProof/>
+        </w:rPr>
         <w:drawing>
           <wp:inline distT="0" distB="0" distL="0" distR="0" wp14:anchorId="09BB77A8" wp14:editId="529183E6">
             <wp:extent cx="5939907" cy="7378996"/>
@@ -31671,6 +31681,10 @@
     </w:p>
     <w:p>
       <w:r>
+        <w:rPr>
+          <w:noProof/>
+        </w:rPr>
+        <w:lastRenderedPageBreak/>
         <w:drawing>
           <wp:inline distT="0" distB="0" distL="0" distR="0" wp14:anchorId="15C610BB" wp14:editId="47878FE3">
             <wp:extent cx="5940425" cy="2139950"/>
@@ -31710,6 +31724,9 @@
     </w:p>
     <w:p>
       <w:r>
+        <w:rPr>
+          <w:noProof/>
+        </w:rPr>
         <w:drawing>
           <wp:inline distT="0" distB="0" distL="0" distR="0" wp14:anchorId="67B119E4" wp14:editId="425ECF26">
             <wp:extent cx="5940425" cy="295275"/>
@@ -31749,6 +31766,9 @@
     </w:p>
     <w:p>
       <w:r>
+        <w:rPr>
+          <w:noProof/>
+        </w:rPr>
         <w:drawing>
           <wp:inline distT="0" distB="0" distL="0" distR="0" wp14:anchorId="211C5C47" wp14:editId="6D8B7F60">
             <wp:extent cx="5940425" cy="1648460"/>
@@ -31786,6 +31806,9 @@
         </w:drawing>
       </w:r>
       <w:r>
+        <w:rPr>
+          <w:noProof/>
+        </w:rPr>
         <w:drawing>
           <wp:inline distT="0" distB="0" distL="0" distR="0" wp14:anchorId="5B0E3AB8" wp14:editId="14F55DA1">
             <wp:extent cx="5940425" cy="1590675"/>
@@ -31830,6 +31853,10 @@
         </w:rPr>
       </w:pPr>
       <w:r>
+        <w:rPr>
+          <w:noProof/>
+        </w:rPr>
+        <w:lastRenderedPageBreak/>
         <w:drawing>
           <wp:inline distT="0" distB="0" distL="0" distR="0" wp14:anchorId="102EB95F" wp14:editId="1496EF54">
             <wp:extent cx="5940425" cy="3596640"/>
@@ -31869,6 +31896,9 @@
     </w:p>
     <w:p>
       <w:r>
+        <w:rPr>
+          <w:noProof/>
+        </w:rPr>
         <w:drawing>
           <wp:inline distT="0" distB="0" distL="0" distR="0" wp14:anchorId="05633F44" wp14:editId="31046075">
             <wp:extent cx="5940425" cy="5036820"/>
@@ -31912,6 +31942,7 @@
         <w:pStyle w:val="2"/>
       </w:pPr>
       <w:r>
+        <w:lastRenderedPageBreak/>
         <w:t>Задание 2</w:t>
       </w:r>
     </w:p>
@@ -34210,21 +34241,36 @@
     <w:p>
       <w:pPr>
         <w:pStyle w:val="a3"/>
-      </w:pPr>
-      <w:r>
+        <w:rPr>
+          <w:lang w:val="ru-RU"/>
+        </w:rPr>
+      </w:pPr>
+      <w:r>
+        <w:rPr>
+          <w:lang w:val="ru-RU"/>
+        </w:rPr>
         <w:t>2</w:t>
       </w:r>
     </w:p>
     <w:p>
       <w:pPr>
         <w:pStyle w:val="a3"/>
+        <w:rPr>
+          <w:lang w:val="ru-RU"/>
+        </w:rPr>
       </w:pPr>
     </w:p>
     <w:p>
       <w:pPr>
         <w:pStyle w:val="a3"/>
-      </w:pPr>
-      <w:r>
+        <w:rPr>
+          <w:lang w:val="ru-RU"/>
+        </w:rPr>
+      </w:pPr>
+      <w:r>
+        <w:rPr>
+          <w:lang w:val="ru-RU"/>
+        </w:rPr>
         <w:t>6</w:t>
       </w:r>
     </w:p>
@@ -34250,22 +34296,7 @@
         </w:numPr>
       </w:pPr>
       <w:r>
-        <w:t>Было изучено</w:t>
-      </w:r>
-      <w:r>
-        <w:t xml:space="preserve"> и </w:t>
-      </w:r>
-      <w:r>
-        <w:t xml:space="preserve">организовано </w:t>
-      </w:r>
-      <w:r>
-        <w:t>взаимодействи</w:t>
-      </w:r>
-      <w:r>
-        <w:t>е</w:t>
-      </w:r>
-      <w:r>
-        <w:t xml:space="preserve"> между серверами.</w:t>
+        <w:t>Было изучено и организовано взаимодействие между серверами.</w:t>
       </w:r>
     </w:p>
     <w:p>
@@ -34277,7 +34308,13 @@
         </w:numPr>
       </w:pPr>
       <w:r>
-        <w:t xml:space="preserve">Было освоена </w:t>
+        <w:t>Был</w:t>
+      </w:r>
+      <w:r>
+        <w:t>а</w:t>
+      </w:r>
+      <w:r>
+        <w:t xml:space="preserve"> освоена </w:t>
       </w:r>
       <w:r>
         <w:t>передач</w:t>
@@ -34703,30 +34740,12 @@
   </w:num>
   <w:num w:numId="2">
     <w:abstractNumId w:val="2"/>
-    <w:lvlOverride w:ilvl="0"/>
-    <w:lvlOverride w:ilvl="1"/>
-    <w:lvlOverride w:ilvl="2"/>
-    <w:lvlOverride w:ilvl="3"/>
-    <w:lvlOverride w:ilvl="4"/>
-    <w:lvlOverride w:ilvl="5"/>
-    <w:lvlOverride w:ilvl="6"/>
-    <w:lvlOverride w:ilvl="7"/>
-    <w:lvlOverride w:ilvl="8"/>
   </w:num>
   <w:num w:numId="3">
     <w:abstractNumId w:val="0"/>
   </w:num>
   <w:num w:numId="4">
     <w:abstractNumId w:val="0"/>
-    <w:lvlOverride w:ilvl="0"/>
-    <w:lvlOverride w:ilvl="1"/>
-    <w:lvlOverride w:ilvl="2"/>
-    <w:lvlOverride w:ilvl="3"/>
-    <w:lvlOverride w:ilvl="4"/>
-    <w:lvlOverride w:ilvl="5"/>
-    <w:lvlOverride w:ilvl="6"/>
-    <w:lvlOverride w:ilvl="7"/>
-    <w:lvlOverride w:ilvl="8"/>
   </w:num>
   <w:num w:numId="5">
     <w:abstractNumId w:val="1"/>
@@ -35212,6 +35231,7 @@
   <w:style w:type="character" w:default="1" w:styleId="a0">
     <w:name w:val="Default Paragraph Font"/>
     <w:uiPriority w:val="1"/>
+    <w:semiHidden/>
     <w:unhideWhenUsed/>
   </w:style>
   <w:style w:type="table" w:default="1" w:styleId="a1">

</xml_diff>